<commit_message>
Writing a New Article for March 3rd 2025
</commit_message>
<xml_diff>
--- a/Articles/2025/1-Blender-Continued/2-Edit-Mode/1-The-Menus/1-The-Tools-Menu/2-The-Inset-Face-Tool/The Inset Face Tool.docx
+++ b/Articles/2025/1-Blender-Continued/2-Edit-Mode/1-The-Menus/1-The-Tools-Menu/2-The-Inset-Face-Tool/The Inset Face Tool.docx
@@ -12,6 +12,12 @@
     </w:p>
     <w:sdt>
       <w:sdtPr>
+        <w:rPr>
+          <w:rFonts w:asciiTheme="minorHAnsi" w:eastAsiaTheme="minorHAnsi" w:hAnsiTheme="minorHAnsi" w:cstheme="minorBidi"/>
+          <w:color w:val="auto"/>
+          <w:sz w:val="22"/>
+          <w:szCs w:val="22"/>
+        </w:rPr>
         <w:id w:val="1107007286"/>
         <w:docPartObj>
           <w:docPartGallery w:val="Table of Contents"/>
@@ -20,13 +26,9 @@
       </w:sdtPr>
       <w:sdtEndPr>
         <w:rPr>
-          <w:rFonts w:asciiTheme="minorHAnsi" w:eastAsiaTheme="minorHAnsi" w:hAnsiTheme="minorHAnsi" w:cstheme="minorBidi"/>
           <w:b/>
           <w:bCs/>
           <w:noProof/>
-          <w:color w:val="auto"/>
-          <w:sz w:val="22"/>
-          <w:szCs w:val="22"/>
         </w:rPr>
       </w:sdtEndPr>
       <w:sdtContent>
@@ -405,10 +407,66 @@
       </w:sdtContent>
     </w:sdt>
     <w:p>
+      <w:bookmarkStart w:id="0" w:name="_Toc186806538"/>
+      <w:r>
+        <w:rPr>
+          <w:noProof/>
+        </w:rPr>
+        <w:drawing>
+          <wp:inline distT="0" distB="0" distL="0" distR="0" wp14:anchorId="35AE5BD1" wp14:editId="46E806C6">
+            <wp:extent cx="2571750" cy="2295525"/>
+            <wp:effectExtent l="0" t="0" r="0" b="9525"/>
+            <wp:docPr id="1232096171" name="Picture 1"/>
+            <wp:cNvGraphicFramePr>
+              <a:graphicFrameLocks xmlns:a="http://schemas.openxmlformats.org/drawingml/2006/main" noChangeAspect="1"/>
+            </wp:cNvGraphicFramePr>
+            <a:graphic xmlns:a="http://schemas.openxmlformats.org/drawingml/2006/main">
+              <a:graphicData uri="http://schemas.openxmlformats.org/drawingml/2006/picture">
+                <pic:pic xmlns:pic="http://schemas.openxmlformats.org/drawingml/2006/picture">
+                  <pic:nvPicPr>
+                    <pic:cNvPr id="0" name="Picture 1"/>
+                    <pic:cNvPicPr>
+                      <a:picLocks noChangeAspect="1" noChangeArrowheads="1"/>
+                    </pic:cNvPicPr>
+                  </pic:nvPicPr>
+                  <pic:blipFill>
+                    <a:blip r:embed="rId8">
+                      <a:extLst>
+                        <a:ext uri="{28A0092B-C50C-407E-A947-70E740481C1C}">
+                          <a14:useLocalDpi xmlns:a14="http://schemas.microsoft.com/office/drawing/2010/main" val="0"/>
+                        </a:ext>
+                      </a:extLst>
+                    </a:blip>
+                    <a:srcRect/>
+                    <a:stretch>
+                      <a:fillRect/>
+                    </a:stretch>
+                  </pic:blipFill>
+                  <pic:spPr bwMode="auto">
+                    <a:xfrm>
+                      <a:off x="0" y="0"/>
+                      <a:ext cx="2571750" cy="2295525"/>
+                    </a:xfrm>
+                    <a:prstGeom prst="rect">
+                      <a:avLst/>
+                    </a:prstGeom>
+                    <a:noFill/>
+                    <a:ln>
+                      <a:noFill/>
+                    </a:ln>
+                  </pic:spPr>
+                </pic:pic>
+              </a:graphicData>
+            </a:graphic>
+          </wp:inline>
+        </w:drawing>
+      </w:r>
+    </w:p>
+    <w:p/>
+    <w:p>
       <w:pPr>
         <w:pStyle w:val="Heading1"/>
       </w:pPr>
-      <w:bookmarkStart w:id="0" w:name="_Toc186806538"/>
       <w:r>
         <w:t>Edit Mode</w:t>
       </w:r>
@@ -426,7 +484,13 @@
         <w:t>Edit</w:t>
       </w:r>
       <w:r>
-        <w:t xml:space="preserve"> Mode to see this tool in the side </w:t>
+        <w:t xml:space="preserve"> Mode</w:t>
+      </w:r>
+      <w:r>
+        <w:t>, then you will</w:t>
+      </w:r>
+      <w:r>
+        <w:t xml:space="preserve"> see this tool in the side </w:t>
       </w:r>
       <w:r>
         <w:rPr>
@@ -441,6 +505,10 @@
     </w:p>
     <w:p>
       <w:r>
+        <w:rPr>
+          <w:noProof/>
+        </w:rPr>
+        <w:lastRenderedPageBreak/>
         <w:drawing>
           <wp:inline distT="0" distB="0" distL="0" distR="0" wp14:anchorId="11D8C37B" wp14:editId="43CFFC02">
             <wp:extent cx="2391109" cy="4134427"/>
@@ -457,7 +525,7 @@
                     <pic:cNvPicPr/>
                   </pic:nvPicPr>
                   <pic:blipFill>
-                    <a:blip r:embed="rId8"/>
+                    <a:blip r:embed="rId9"/>
                     <a:stretch>
                       <a:fillRect/>
                     </a:stretch>
@@ -485,18 +553,36 @@
       </w:pPr>
       <w:bookmarkStart w:id="1" w:name="_Toc186806539"/>
       <w:r>
-        <w:lastRenderedPageBreak/>
         <w:t>The Inset Faces Tool</w:t>
       </w:r>
       <w:bookmarkEnd w:id="1"/>
     </w:p>
     <w:p>
       <w:r>
-        <w:t>The first thing that you will notice when looking at the button for the Inset Faces tool, is that it does not have a little arrow in the bottom right corner. So, this is just one tool without any other options for it. You can pull out the Tools Panel to the right, and then you can see the names for these tool buttons.</w:t>
-      </w:r>
-    </w:p>
-    <w:p>
-      <w:r>
+        <w:t xml:space="preserve">The first thing that you will notice when looking at the button for the </w:t>
+      </w:r>
+      <w:r>
+        <w:rPr>
+          <w:rStyle w:val="BlueBoldenChar"/>
+          <w:rFonts w:eastAsiaTheme="minorHAnsi"/>
+        </w:rPr>
+        <w:t>Inset Faces</w:t>
+      </w:r>
+      <w:r>
+        <w:t xml:space="preserve"> tool, is that it does not have a little arrow in the bottom right corner. So, this is just one tool</w:t>
+      </w:r>
+      <w:r>
+        <w:t>,</w:t>
+      </w:r>
+      <w:r>
+        <w:t xml:space="preserve"> without any other options for it. You can pull out the Tools Panel to the right, and then you can see the names for these tool buttons.</w:t>
+      </w:r>
+    </w:p>
+    <w:p>
+      <w:r>
+        <w:rPr>
+          <w:noProof/>
+        </w:rPr>
         <w:drawing>
           <wp:inline distT="0" distB="0" distL="0" distR="0" wp14:anchorId="577DAB83" wp14:editId="0B29B735">
             <wp:extent cx="1952898" cy="533474"/>
@@ -513,7 +599,7 @@
                     <pic:cNvPicPr/>
                   </pic:nvPicPr>
                   <pic:blipFill>
-                    <a:blip r:embed="rId9"/>
+                    <a:blip r:embed="rId10"/>
                     <a:stretch>
                       <a:fillRect/>
                     </a:stretch>
@@ -575,6 +661,10 @@
     </w:p>
     <w:p>
       <w:r>
+        <w:rPr>
+          <w:noProof/>
+        </w:rPr>
+        <w:lastRenderedPageBreak/>
         <w:drawing>
           <wp:inline distT="0" distB="0" distL="0" distR="0" wp14:anchorId="1E82E92F" wp14:editId="1F387C5B">
             <wp:extent cx="2991267" cy="1171739"/>
@@ -591,7 +681,7 @@
                     <pic:cNvPicPr/>
                   </pic:nvPicPr>
                   <pic:blipFill>
-                    <a:blip r:embed="rId10"/>
+                    <a:blip r:embed="rId11"/>
                     <a:stretch>
                       <a:fillRect/>
                     </a:stretch>
@@ -619,6 +709,9 @@
     </w:p>
     <w:p>
       <w:r>
+        <w:rPr>
+          <w:noProof/>
+        </w:rPr>
         <w:drawing>
           <wp:inline distT="0" distB="0" distL="0" distR="0" wp14:anchorId="72A66EEC" wp14:editId="4811F26B">
             <wp:extent cx="4144010" cy="3388054"/>
@@ -635,7 +728,7 @@
                     <pic:cNvPicPr/>
                   </pic:nvPicPr>
                   <pic:blipFill>
-                    <a:blip r:embed="rId11"/>
+                    <a:blip r:embed="rId12"/>
                     <a:stretch>
                       <a:fillRect/>
                     </a:stretch>
@@ -666,11 +759,45 @@
     </w:p>
     <w:p>
       <w:r>
-        <w:t>Now you want to click and hold and drag inward. This will give you an inward inset in the cube. Inset it in to where you want and then just let go of the mouse button to accept the changes.</w:t>
-      </w:r>
-    </w:p>
-    <w:p>
-      <w:r>
+        <w:t xml:space="preserve">Now you want to click and hold and drag inward. This will give you an inward inset in the cube. </w:t>
+      </w:r>
+      <w:r>
+        <w:t>Pull your mouse in to a position</w:t>
+      </w:r>
+      <w:r>
+        <w:t xml:space="preserve"> </w:t>
+      </w:r>
+      <w:r>
+        <w:t>that</w:t>
+      </w:r>
+      <w:r>
+        <w:t xml:space="preserve"> you want</w:t>
+      </w:r>
+      <w:r>
+        <w:t>,</w:t>
+      </w:r>
+      <w:r>
+        <w:t xml:space="preserve"> and then just let go of the mouse button</w:t>
+      </w:r>
+      <w:r>
+        <w:t>.</w:t>
+      </w:r>
+      <w:r>
+        <w:t xml:space="preserve"> </w:t>
+      </w:r>
+      <w:r>
+        <w:t>Letting go of the mouse button signals to Blender that you want the program to</w:t>
+      </w:r>
+      <w:r>
+        <w:t xml:space="preserve"> accept the changes.</w:t>
+      </w:r>
+    </w:p>
+    <w:p>
+      <w:r>
+        <w:rPr>
+          <w:noProof/>
+        </w:rPr>
+        <w:lastRenderedPageBreak/>
         <w:drawing>
           <wp:inline distT="0" distB="0" distL="0" distR="0" wp14:anchorId="475469D4" wp14:editId="0C6CC7E7">
             <wp:extent cx="5582429" cy="2591162"/>
@@ -687,7 +814,7 @@
                     <pic:cNvPicPr/>
                   </pic:nvPicPr>
                   <pic:blipFill>
-                    <a:blip r:embed="rId12"/>
+                    <a:blip r:embed="rId13"/>
                     <a:stretch>
                       <a:fillRect/>
                     </a:stretch>
@@ -720,6 +847,9 @@
     </w:p>
     <w:p>
       <w:r>
+        <w:rPr>
+          <w:noProof/>
+        </w:rPr>
         <w:drawing>
           <wp:inline distT="0" distB="0" distL="0" distR="0" wp14:anchorId="7ED9FC67" wp14:editId="0BB4F8C7">
             <wp:extent cx="4572638" cy="1943371"/>
@@ -736,7 +866,7 @@
                     <pic:cNvPicPr/>
                   </pic:nvPicPr>
                   <pic:blipFill>
-                    <a:blip r:embed="rId13"/>
+                    <a:blip r:embed="rId14"/>
                     <a:stretch>
                       <a:fillRect/>
                     </a:stretch>
@@ -763,21 +893,64 @@
       </w:pPr>
       <w:bookmarkStart w:id="3" w:name="_Toc186806541"/>
       <w:r>
+        <w:t>Using the Last Operation Dialog Box</w:t>
+      </w:r>
+      <w:bookmarkEnd w:id="3"/>
+    </w:p>
+    <w:p>
+      <w:r>
+        <w:t>If we go back to scratch with this box, we can redo our inset of faces</w:t>
+      </w:r>
+      <w:r>
+        <w:t>,</w:t>
+      </w:r>
+      <w:r>
+        <w:t xml:space="preserve"> and see our dialog box at the bottom of the screen. This box will disappear after you did anything to the </w:t>
+      </w:r>
+      <w:r>
+        <w:t>inset like rotating it or pushing it in with the extrude tool.</w:t>
+      </w:r>
+      <w:r>
+        <w:t xml:space="preserve"> Which is what we did. So, to see this box, we actually need to do things again.</w:t>
+      </w:r>
+      <w:r>
+        <w:t xml:space="preserve"> </w:t>
+      </w:r>
+      <w:r>
+        <w:t>Just go</w:t>
+      </w:r>
+      <w:r>
+        <w:t xml:space="preserve"> back to the original cube</w:t>
+      </w:r>
+      <w:r>
+        <w:t>,</w:t>
+      </w:r>
+      <w:r>
+        <w:t xml:space="preserve"> and then </w:t>
+      </w:r>
+      <w:r>
+        <w:t>do the</w:t>
+      </w:r>
+      <w:r>
+        <w:t xml:space="preserve"> </w:t>
+      </w:r>
+      <w:r>
+        <w:rPr>
+          <w:rStyle w:val="BlueBoldenChar"/>
+          <w:rFonts w:eastAsiaTheme="minorHAnsi"/>
+        </w:rPr>
+        <w:t>inset</w:t>
+      </w:r>
+      <w:r>
+        <w:t xml:space="preserve"> operation again.</w:t>
+      </w:r>
+    </w:p>
+    <w:p>
+      <w:r>
+        <w:rPr>
+          <w:noProof/>
+        </w:rPr>
         <w:lastRenderedPageBreak/>
-        <w:t>Using the Last Operation Dialog Box</w:t>
-      </w:r>
-      <w:bookmarkEnd w:id="3"/>
-    </w:p>
-    <w:p>
-      <w:r>
-        <w:t xml:space="preserve">If we go back to scratch with this box, we can redo our inset of faces and see our dialog box at the bottom of the screen. This box will disappear after you did anything to the </w:t>
-      </w:r>
-      <w:r>
-        <w:t>inset like rotating it or pushing it in with the extrude tool. So, we simply undid the operation until we got back to the original cube and then did the inset operation again.</w:t>
-      </w:r>
-    </w:p>
-    <w:p>
-      <w:r>
         <w:drawing>
           <wp:inline distT="0" distB="0" distL="0" distR="0" wp14:anchorId="433BF426" wp14:editId="174E082D">
             <wp:extent cx="3831383" cy="2085975"/>
@@ -794,7 +967,7 @@
                     <pic:cNvPicPr/>
                   </pic:nvPicPr>
                   <pic:blipFill>
-                    <a:blip r:embed="rId14"/>
+                    <a:blip r:embed="rId15"/>
                     <a:stretch>
                       <a:fillRect/>
                     </a:stretch>
@@ -818,16 +991,28 @@
     <w:p/>
     <w:p>
       <w:r>
-        <w:t xml:space="preserve">Now you can mess around with these settings, but </w:t>
-      </w:r>
-      <w:r>
-        <w:t>there a couple of options that are most important in this dialog box.</w:t>
+        <w:t>Now you can mess around with these settings</w:t>
+      </w:r>
+      <w:r>
+        <w:t xml:space="preserve"> in this dialog box</w:t>
+      </w:r>
+      <w:r>
+        <w:t xml:space="preserve">, but </w:t>
+      </w:r>
+      <w:r>
+        <w:t xml:space="preserve">there a couple of options that </w:t>
+      </w:r>
+      <w:r>
+        <w:t>I want to focus on.</w:t>
       </w:r>
     </w:p>
     <w:p/>
     <w:p/>
     <w:p>
       <w:r>
+        <w:rPr>
+          <w:noProof/>
+        </w:rPr>
         <w:drawing>
           <wp:inline distT="0" distB="0" distL="0" distR="0" wp14:anchorId="6D160B61" wp14:editId="01BF81C7">
             <wp:extent cx="3258005" cy="2943636"/>
@@ -844,7 +1029,7 @@
                     <pic:cNvPicPr/>
                   </pic:nvPicPr>
                   <pic:blipFill>
-                    <a:blip r:embed="rId15"/>
+                    <a:blip r:embed="rId16"/>
                     <a:stretch>
                       <a:fillRect/>
                     </a:stretch>
@@ -898,6 +1083,10 @@
     </w:p>
     <w:p>
       <w:r>
+        <w:rPr>
+          <w:noProof/>
+        </w:rPr>
+        <w:lastRenderedPageBreak/>
         <w:drawing>
           <wp:inline distT="0" distB="0" distL="0" distR="0" wp14:anchorId="174B4BC2" wp14:editId="0F8D9E65">
             <wp:extent cx="5894569" cy="5753100"/>
@@ -914,7 +1103,7 @@
                     <pic:cNvPicPr/>
                   </pic:nvPicPr>
                   <pic:blipFill>
-                    <a:blip r:embed="rId16"/>
+                    <a:blip r:embed="rId17"/>
                     <a:stretch>
                       <a:fillRect/>
                     </a:stretch>
@@ -940,7 +1129,6 @@
     <w:p/>
     <w:p>
       <w:r>
-        <w:lastRenderedPageBreak/>
         <w:t xml:space="preserve">The </w:t>
       </w:r>
       <w:r>
@@ -951,7 +1139,31 @@
         <w:t>Depth</w:t>
       </w:r>
       <w:r>
-        <w:t xml:space="preserve"> Setting will pull it out or push it in to a precise setting. So, this one could also be very useful. Just don’t click outside of the cube because your </w:t>
+        <w:t xml:space="preserve"> Setting will pull </w:t>
+      </w:r>
+      <w:r>
+        <w:t>this face</w:t>
+      </w:r>
+      <w:r>
+        <w:t xml:space="preserve"> out</w:t>
+      </w:r>
+      <w:r>
+        <w:t>,</w:t>
+      </w:r>
+      <w:r>
+        <w:t xml:space="preserve"> or push it in</w:t>
+      </w:r>
+      <w:r>
+        <w:t>,</w:t>
+      </w:r>
+      <w:r>
+        <w:t xml:space="preserve"> to a precise setting. </w:t>
+      </w:r>
+      <w:r>
+        <w:t>So, both of these settings can be extremely useful</w:t>
+      </w:r>
+      <w:r>
+        <w:t xml:space="preserve">. Just don’t click outside of the cube because your </w:t>
       </w:r>
       <w:r>
         <w:rPr>
@@ -963,10 +1175,17 @@
       <w:r>
         <w:t xml:space="preserve"> dialog box will disappear, never to reappear. </w:t>
       </w:r>
+      <w:r>
+        <w:t>So, you will need to resort to things like the move tool if you want to preform these techniques after clicking outside and making Blender think you are done with working with this tool.</w:t>
+      </w:r>
     </w:p>
     <w:p/>
     <w:p>
       <w:r>
+        <w:rPr>
+          <w:noProof/>
+        </w:rPr>
+        <w:lastRenderedPageBreak/>
         <w:drawing>
           <wp:inline distT="0" distB="0" distL="0" distR="0" wp14:anchorId="5B1FA13E" wp14:editId="6779BA3D">
             <wp:extent cx="5896798" cy="5210902"/>
@@ -983,7 +1202,7 @@
                     <pic:cNvPicPr/>
                   </pic:nvPicPr>
                   <pic:blipFill>
-                    <a:blip r:embed="rId17"/>
+                    <a:blip r:embed="rId18"/>
                     <a:stretch>
                       <a:fillRect/>
                     </a:stretch>
@@ -1006,7 +1225,9 @@
     </w:p>
     <w:p>
       <w:r>
-        <w:lastRenderedPageBreak/>
+        <w:rPr>
+          <w:noProof/>
+        </w:rPr>
         <w:drawing>
           <wp:inline distT="0" distB="0" distL="0" distR="0" wp14:anchorId="66EA4614" wp14:editId="448F5CFC">
             <wp:extent cx="2686050" cy="2314020"/>
@@ -1023,7 +1244,7 @@
                     <pic:cNvPicPr/>
                   </pic:nvPicPr>
                   <pic:blipFill>
-                    <a:blip r:embed="rId18"/>
+                    <a:blip r:embed="rId19"/>
                     <a:stretch>
                       <a:fillRect/>
                     </a:stretch>
@@ -1046,12 +1267,48 @@
     </w:p>
     <w:p>
       <w:r>
-        <w:t>Now you can inset as many times as you want and manipulate things with the dialog box at the bottom of the screen. With this one, I increase the depth slightly on that inner box to have it look as if it is inset even further.</w:t>
-      </w:r>
-    </w:p>
-    <w:p>
+        <w:t>Now you can inset as many times as you want</w:t>
+      </w:r>
+      <w:r>
+        <w:t>. Creating a new Inset with the inset tool will bring up the dialog box again at the bottom of the screen.</w:t>
+      </w:r>
+      <w:r>
+        <w:t xml:space="preserve"> With this </w:t>
+      </w:r>
+      <w:r>
+        <w:t xml:space="preserve">next illustration you will see that I not only </w:t>
+      </w:r>
       <w:r>
         <w:lastRenderedPageBreak/>
+        <w:t>created another inset using the tool, but I also increased</w:t>
+      </w:r>
+      <w:r>
+        <w:t xml:space="preserve"> the depth slightly on that inner box</w:t>
+      </w:r>
+      <w:r>
+        <w:t>, using the Last Operation dialog box at the bottom, and messing with the Depth setting. So, now it</w:t>
+      </w:r>
+      <w:r>
+        <w:t xml:space="preserve"> </w:t>
+      </w:r>
+      <w:r>
+        <w:t>looks</w:t>
+      </w:r>
+      <w:r>
+        <w:t xml:space="preserve"> as if </w:t>
+      </w:r>
+      <w:r>
+        <w:t>this one inner face,</w:t>
+      </w:r>
+      <w:r>
+        <w:t xml:space="preserve"> is inset even further.</w:t>
+      </w:r>
+    </w:p>
+    <w:p>
+      <w:r>
+        <w:rPr>
+          <w:noProof/>
+        </w:rPr>
         <w:drawing>
           <wp:inline distT="0" distB="0" distL="0" distR="0" wp14:anchorId="34459E46" wp14:editId="3F014A01">
             <wp:extent cx="5943600" cy="6015990"/>
@@ -1068,7 +1325,7 @@
                     <pic:cNvPicPr/>
                   </pic:nvPicPr>
                   <pic:blipFill>
-                    <a:blip r:embed="rId19"/>
+                    <a:blip r:embed="rId20"/>
                     <a:stretch>
                       <a:fillRect/>
                     </a:stretch>
@@ -1091,6 +1348,9 @@
     </w:p>
     <w:p>
       <w:r>
+        <w:rPr>
+          <w:noProof/>
+        </w:rPr>
         <w:lastRenderedPageBreak/>
         <w:drawing>
           <wp:inline distT="0" distB="0" distL="0" distR="0" wp14:anchorId="0FA3C804" wp14:editId="193D014B">
@@ -1108,7 +1368,7 @@
                     <pic:cNvPicPr/>
                   </pic:nvPicPr>
                   <pic:blipFill>
-                    <a:blip r:embed="rId20"/>
+                    <a:blip r:embed="rId21"/>
                     <a:stretch>
                       <a:fillRect/>
                     </a:stretch>
@@ -1150,7 +1410,22 @@
     </w:p>
     <w:p>
       <w:r>
-        <w:t>You can inset multiple faces at the same time. To start out, s</w:t>
+        <w:t xml:space="preserve">You can </w:t>
+      </w:r>
+      <w:r>
+        <w:rPr>
+          <w:rStyle w:val="BlueBoldenChar"/>
+          <w:rFonts w:eastAsiaTheme="minorHAnsi"/>
+        </w:rPr>
+        <w:t>inset multiple faces</w:t>
+      </w:r>
+      <w:r>
+        <w:t xml:space="preserve"> at the same time. </w:t>
+      </w:r>
+    </w:p>
+    <w:p>
+      <w:r>
+        <w:t>To start out, s</w:t>
       </w:r>
       <w:r>
         <w:t>elect your top face</w:t>
@@ -1164,6 +1439,9 @@
     </w:p>
     <w:p>
       <w:r>
+        <w:rPr>
+          <w:noProof/>
+        </w:rPr>
         <w:drawing>
           <wp:inline distT="0" distB="0" distL="0" distR="0" wp14:anchorId="1B98D994" wp14:editId="672C0751">
             <wp:extent cx="2964334" cy="3267075"/>
@@ -1180,7 +1458,7 @@
                     <pic:cNvPicPr/>
                   </pic:nvPicPr>
                   <pic:blipFill>
-                    <a:blip r:embed="rId21"/>
+                    <a:blip r:embed="rId22"/>
                     <a:stretch>
                       <a:fillRect/>
                     </a:stretch>
@@ -1218,6 +1496,9 @@
     </w:p>
     <w:p>
       <w:r>
+        <w:rPr>
+          <w:noProof/>
+        </w:rPr>
         <w:lastRenderedPageBreak/>
         <w:drawing>
           <wp:inline distT="0" distB="0" distL="0" distR="0" wp14:anchorId="7E07A81B" wp14:editId="06C9064E">
@@ -1235,7 +1516,7 @@
                     <pic:cNvPicPr/>
                   </pic:nvPicPr>
                   <pic:blipFill>
-                    <a:blip r:embed="rId22"/>
+                    <a:blip r:embed="rId23"/>
                     <a:stretch>
                       <a:fillRect/>
                     </a:stretch>
@@ -1273,6 +1554,9 @@
     </w:p>
     <w:p>
       <w:r>
+        <w:rPr>
+          <w:noProof/>
+        </w:rPr>
         <w:lastRenderedPageBreak/>
         <w:drawing>
           <wp:inline distT="0" distB="0" distL="0" distR="0" wp14:anchorId="5435375F" wp14:editId="189A2848">
@@ -1290,7 +1574,7 @@
                     <pic:cNvPicPr/>
                   </pic:nvPicPr>
                   <pic:blipFill>
-                    <a:blip r:embed="rId23"/>
+                    <a:blip r:embed="rId24"/>
                     <a:stretch>
                       <a:fillRect/>
                     </a:stretch>
@@ -1322,7 +1606,7 @@
       </w:r>
     </w:p>
     <w:sectPr>
-      <w:headerReference w:type="default" r:id="rId24"/>
+      <w:headerReference w:type="default" r:id="rId25"/>
       <w:pgSz w:w="12240" w:h="15840"/>
       <w:pgMar w:top="1440" w:right="1440" w:bottom="1440" w:left="1440" w:header="720" w:footer="720" w:gutter="0"/>
       <w:cols w:space="720"/>

</xml_diff>